<commit_message>
Create controllers and Services
</commit_message>
<xml_diff>
--- a/SULS_Problem Description.docx
+++ b/SULS_Problem Description.docx
@@ -385,23 +385,29 @@
         </w:rPr>
       </w:pPr>
       <w:r>
-        <w:rPr/>
+        <w:rPr>
+          <w:highlight w:val="yellow"/>
+        </w:rPr>
         <w:t xml:space="preserve">Has an </w:t>
       </w:r>
       <w:r>
         <w:rPr>
           <w:rStyle w:val="CodeChar"/>
+          <w:highlight w:val="yellow"/>
         </w:rPr>
         <w:t>Id</w:t>
       </w:r>
       <w:r>
-        <w:rPr/>
+        <w:rPr>
+          <w:highlight w:val="yellow"/>
+        </w:rPr>
         <w:t xml:space="preserve"> – a </w:t>
       </w:r>
       <w:r>
         <w:rPr>
           <w:b/>
           <w:bCs/>
+          <w:highlight w:val="yellow"/>
         </w:rPr>
         <w:t>string</w:t>
       </w:r>
@@ -409,6 +415,7 @@
         <w:rPr>
           <w:rFonts w:cs="Calibri" w:cstheme="minorHAnsi"/>
           <w:b/>
+          <w:highlight w:val="yellow"/>
         </w:rPr>
         <w:t>, Primary Key</w:t>
       </w:r>
@@ -429,12 +436,15 @@
         </w:rPr>
       </w:pPr>
       <w:r>
-        <w:rPr/>
+        <w:rPr>
+          <w:highlight w:val="yellow"/>
+        </w:rPr>
         <w:t xml:space="preserve">Has a </w:t>
       </w:r>
       <w:r>
         <w:rPr>
           <w:rStyle w:val="CodeChar"/>
+          <w:highlight w:val="yellow"/>
         </w:rPr>
         <w:t xml:space="preserve">Username </w:t>
       </w:r>
@@ -443,6 +453,7 @@
           <w:rStyle w:val="CodeChar"/>
           <w:rFonts w:cs="Calibri" w:cstheme="minorHAnsi"/>
           <w:b w:val="false"/>
+          <w:highlight w:val="yellow"/>
         </w:rPr>
         <w:t xml:space="preserve">– a </w:t>
       </w:r>
@@ -450,6 +461,7 @@
         <w:rPr>
           <w:rStyle w:val="CodeChar"/>
           <w:rFonts w:cs="Calibri" w:cstheme="minorHAnsi"/>
+          <w:highlight w:val="yellow"/>
         </w:rPr>
         <w:t>string</w:t>
       </w:r>
@@ -457,52 +469,76 @@
         <w:rPr>
           <w:rStyle w:val="CodeChar"/>
           <w:rFonts w:cs="Calibri" w:cstheme="minorHAnsi"/>
+          <w:highlight w:val="yellow"/>
           <w:lang w:val="bg-BG"/>
         </w:rPr>
         <w:t xml:space="preserve"> </w:t>
       </w:r>
       <w:r>
-        <w:rPr/>
+        <w:rPr>
+          <w:rFonts w:asciiTheme="minorHAnsi" w:cstheme="minorBidi" w:eastAsiaTheme="minorHAnsi" w:hAnsiTheme="minorHAnsi"/>
+          <w:highlight w:val="yellow"/>
+        </w:rPr>
         <w:t xml:space="preserve">with </w:t>
       </w:r>
       <w:r>
         <w:rPr>
-          <w:b/>
+          <w:rFonts w:asciiTheme="minorHAnsi" w:cstheme="minorBidi" w:eastAsiaTheme="minorHAnsi" w:hAnsiTheme="minorHAnsi"/>
+          <w:b/>
+          <w:highlight w:val="yellow"/>
         </w:rPr>
         <w:t>min length</w:t>
       </w:r>
       <w:r>
-        <w:rPr/>
+        <w:rPr>
+          <w:rFonts w:asciiTheme="minorHAnsi" w:cstheme="minorBidi" w:eastAsiaTheme="minorHAnsi" w:hAnsiTheme="minorHAnsi"/>
+          <w:highlight w:val="yellow"/>
+        </w:rPr>
         <w:t xml:space="preserve"> </w:t>
       </w:r>
       <w:r>
         <w:rPr>
-          <w:b/>
+          <w:rFonts w:asciiTheme="minorHAnsi" w:cstheme="minorBidi" w:eastAsiaTheme="minorHAnsi" w:hAnsiTheme="minorHAnsi"/>
+          <w:b/>
+          <w:highlight w:val="yellow"/>
         </w:rPr>
         <w:t xml:space="preserve">5 </w:t>
       </w:r>
       <w:r>
-        <w:rPr/>
+        <w:rPr>
+          <w:rFonts w:asciiTheme="minorHAnsi" w:cstheme="minorBidi" w:eastAsiaTheme="minorHAnsi" w:hAnsiTheme="minorHAnsi"/>
+          <w:highlight w:val="yellow"/>
+        </w:rPr>
         <w:t xml:space="preserve">and </w:t>
       </w:r>
       <w:r>
         <w:rPr>
-          <w:b/>
+          <w:rFonts w:asciiTheme="minorHAnsi" w:cstheme="minorBidi" w:eastAsiaTheme="minorHAnsi" w:hAnsiTheme="minorHAnsi"/>
+          <w:b/>
+          <w:highlight w:val="yellow"/>
         </w:rPr>
         <w:t>max length 20</w:t>
       </w:r>
       <w:r>
-        <w:rPr/>
+        <w:rPr>
+          <w:rFonts w:asciiTheme="minorHAnsi" w:cstheme="minorBidi" w:eastAsiaTheme="minorHAnsi" w:hAnsiTheme="minorHAnsi"/>
+          <w:highlight w:val="yellow"/>
+        </w:rPr>
         <w:t xml:space="preserve"> (</w:t>
       </w:r>
       <w:r>
         <w:rPr>
           <w:rStyle w:val="Strong"/>
+          <w:rFonts w:asciiTheme="minorHAnsi" w:cstheme="minorBidi" w:eastAsiaTheme="minorHAnsi" w:hAnsiTheme="minorHAnsi"/>
+          <w:highlight w:val="yellow"/>
         </w:rPr>
         <w:t>required</w:t>
       </w:r>
       <w:r>
-        <w:rPr/>
+        <w:rPr>
+          <w:rFonts w:asciiTheme="minorHAnsi" w:cstheme="minorBidi" w:eastAsiaTheme="minorHAnsi" w:hAnsiTheme="minorHAnsi"/>
+          <w:highlight w:val="yellow"/>
+        </w:rPr>
         <w:t>)</w:t>
       </w:r>
     </w:p>
@@ -520,12 +556,15 @@
         </w:rPr>
       </w:pPr>
       <w:r>
-        <w:rPr/>
+        <w:rPr>
+          <w:highlight w:val="yellow"/>
+        </w:rPr>
         <w:t xml:space="preserve">Has an </w:t>
       </w:r>
       <w:r>
         <w:rPr>
           <w:rStyle w:val="CodeChar"/>
+          <w:highlight w:val="yellow"/>
         </w:rPr>
         <w:t>Email -</w:t>
       </w:r>
@@ -534,6 +573,7 @@
           <w:rStyle w:val="CodeChar"/>
           <w:rFonts w:cs="Calibri" w:cstheme="minorHAnsi"/>
           <w:b w:val="false"/>
+          <w:highlight w:val="yellow"/>
         </w:rPr>
         <w:t xml:space="preserve"> a </w:t>
       </w:r>
@@ -541,31 +581,40 @@
         <w:rPr>
           <w:rStyle w:val="CodeChar"/>
           <w:rFonts w:cs="Calibri" w:cstheme="minorHAnsi"/>
+          <w:highlight w:val="yellow"/>
         </w:rPr>
         <w:t xml:space="preserve">string, </w:t>
       </w:r>
       <w:r>
-        <w:rPr/>
+        <w:rPr>
+          <w:highlight w:val="yellow"/>
+        </w:rPr>
         <w:t xml:space="preserve">which holds only </w:t>
       </w:r>
       <w:r>
         <w:rPr>
           <w:b/>
+          <w:highlight w:val="yellow"/>
         </w:rPr>
         <w:t>valid</w:t>
       </w:r>
       <w:r>
-        <w:rPr/>
+        <w:rPr>
+          <w:highlight w:val="yellow"/>
+        </w:rPr>
         <w:t xml:space="preserve"> email (</w:t>
       </w:r>
       <w:r>
         <w:rPr>
           <w:b/>
+          <w:highlight w:val="yellow"/>
         </w:rPr>
         <w:t>required</w:t>
       </w:r>
       <w:r>
-        <w:rPr/>
+        <w:rPr>
+          <w:highlight w:val="yellow"/>
+        </w:rPr>
         <w:t>)</w:t>
       </w:r>
     </w:p>
@@ -580,12 +629,15 @@
         <w:rPr/>
       </w:pPr>
       <w:r>
-        <w:rPr/>
+        <w:rPr>
+          <w:highlight w:val="yellow"/>
+        </w:rPr>
         <w:t xml:space="preserve">Has a </w:t>
       </w:r>
       <w:r>
         <w:rPr>
           <w:rStyle w:val="CodeChar"/>
+          <w:highlight w:val="yellow"/>
         </w:rPr>
         <w:t>Password –</w:t>
       </w:r>
@@ -593,6 +645,7 @@
         <w:rPr>
           <w:rStyle w:val="CodeChar"/>
           <w:rFonts w:cs="Calibri" w:cstheme="minorHAnsi"/>
+          <w:highlight w:val="yellow"/>
         </w:rPr>
         <w:t xml:space="preserve"> </w:t>
       </w:r>
@@ -601,6 +654,7 @@
           <w:rStyle w:val="CodeChar"/>
           <w:rFonts w:cs="Calibri" w:cstheme="minorHAnsi"/>
           <w:b w:val="false"/>
+          <w:highlight w:val="yellow"/>
         </w:rPr>
         <w:t xml:space="preserve">a </w:t>
       </w:r>
@@ -608,47 +662,60 @@
         <w:rPr>
           <w:rStyle w:val="CodeChar"/>
           <w:rFonts w:cs="Calibri" w:cstheme="minorHAnsi"/>
+          <w:highlight w:val="yellow"/>
         </w:rPr>
         <w:t xml:space="preserve">string </w:t>
       </w:r>
       <w:r>
-        <w:rPr/>
+        <w:rPr>
+          <w:highlight w:val="yellow"/>
+        </w:rPr>
         <w:t xml:space="preserve">with </w:t>
       </w:r>
       <w:r>
         <w:rPr>
           <w:b/>
+          <w:highlight w:val="yellow"/>
         </w:rPr>
         <w:t>min length</w:t>
       </w:r>
       <w:r>
-        <w:rPr/>
+        <w:rPr>
+          <w:highlight w:val="yellow"/>
+        </w:rPr>
         <w:t xml:space="preserve"> </w:t>
       </w:r>
       <w:r>
         <w:rPr>
           <w:b/>
+          <w:highlight w:val="yellow"/>
         </w:rPr>
         <w:t xml:space="preserve">6 </w:t>
       </w:r>
       <w:r>
-        <w:rPr/>
+        <w:rPr>
+          <w:highlight w:val="yellow"/>
+        </w:rPr>
         <w:t xml:space="preserve">and </w:t>
       </w:r>
       <w:r>
         <w:rPr>
           <w:b/>
+          <w:highlight w:val="yellow"/>
         </w:rPr>
         <w:t>max length 20</w:t>
       </w:r>
       <w:r>
-        <w:rPr/>
+        <w:rPr>
+          <w:highlight w:val="yellow"/>
+        </w:rPr>
         <w:t xml:space="preserve"> </w:t>
       </w:r>
       <w:r>
         <w:rPr>
           <w:rStyle w:val="CodeChar"/>
           <w:rFonts w:cs="Calibri" w:cstheme="minorHAnsi"/>
+          <w:highlight w:val="yellow"/>
         </w:rPr>
         <w:t xml:space="preserve"> - hashed </w:t>
       </w:r>
@@ -657,21 +724,27 @@
           <w:rStyle w:val="CodeChar"/>
           <w:rFonts w:asciiTheme="minorHAnsi" w:hAnsiTheme="minorHAnsi"/>
           <w:b w:val="false"/>
+          <w:highlight w:val="yellow"/>
         </w:rPr>
         <w:t xml:space="preserve">in the database </w:t>
       </w:r>
       <w:r>
-        <w:rPr/>
+        <w:rPr>
+          <w:highlight w:val="yellow"/>
+        </w:rPr>
         <w:t>(</w:t>
       </w:r>
       <w:r>
         <w:rPr>
           <w:rStyle w:val="Strong"/>
+          <w:highlight w:val="yellow"/>
         </w:rPr>
         <w:t>required</w:t>
       </w:r>
       <w:r>
-        <w:rPr/>
+        <w:rPr>
+          <w:highlight w:val="yellow"/>
+        </w:rPr>
         <w:t>)</w:t>
       </w:r>
     </w:p>
@@ -683,11 +756,15 @@
           <w:numId w:val="9"/>
         </w:numPr>
         <w:jc w:val="both"/>
-        <w:rPr/>
-      </w:pPr>
-      <w:r>
-        <w:rPr/>
-        <w:t>Submissions ????</w:t>
+        <w:rPr>
+          <w:highlight w:val="yellow"/>
+        </w:rPr>
+      </w:pPr>
+      <w:r>
+        <w:rPr>
+          <w:highlight w:val="yellow"/>
+        </w:rPr>
+        <w:t>Submissions</w:t>
       </w:r>
     </w:p>
     <w:p>
@@ -719,9 +796,9 @@
           <w:b/>
         </w:rPr>
       </w:pPr>
-      <w:bookmarkStart w:id="1" w:name="__DdeLink__842_3345301468"/>
-      <w:r>
-        <w:rPr>
+      <w:r>
+        <w:rPr>
+          <w:highlight w:val="yellow"/>
           <w:lang w:val="sq-AL"/>
         </w:rPr>
         <w:t xml:space="preserve">Has an </w:t>
@@ -729,12 +806,14 @@
       <w:r>
         <w:rPr>
           <w:rStyle w:val="CodeChar"/>
+          <w:highlight w:val="yellow"/>
           <w:lang w:val="sq-AL"/>
         </w:rPr>
         <w:t>Id</w:t>
       </w:r>
       <w:r>
         <w:rPr>
+          <w:highlight w:val="yellow"/>
           <w:lang w:val="sq-AL"/>
         </w:rPr>
         <w:t xml:space="preserve"> – a </w:t>
@@ -742,6 +821,7 @@
       <w:r>
         <w:rPr>
           <w:b/>
+          <w:highlight w:val="yellow"/>
           <w:lang w:val="sq-AL"/>
         </w:rPr>
         <w:t>string</w:t>
@@ -750,6 +830,7 @@
         <w:rPr>
           <w:rFonts w:cs="Calibri" w:cstheme="minorHAnsi"/>
           <w:b/>
+          <w:highlight w:val="yellow"/>
         </w:rPr>
         <w:t>, Primary Key</w:t>
       </w:r>
@@ -766,6 +847,7 @@
       </w:pPr>
       <w:r>
         <w:rPr>
+          <w:highlight w:val="yellow"/>
           <w:lang w:val="sq-AL"/>
         </w:rPr>
         <w:t xml:space="preserve">Has a </w:t>
@@ -773,12 +855,14 @@
       <w:r>
         <w:rPr>
           <w:rStyle w:val="CodeChar"/>
+          <w:highlight w:val="yellow"/>
           <w:lang w:val="sq-AL"/>
         </w:rPr>
         <w:t>Name</w:t>
       </w:r>
       <w:r>
         <w:rPr>
+          <w:highlight w:val="yellow"/>
           <w:lang w:val="sq-AL"/>
         </w:rPr>
         <w:t xml:space="preserve"> – a </w:t>
@@ -787,6 +871,7 @@
         <w:rPr>
           <w:rStyle w:val="CodeChar"/>
           <w:rFonts w:cs="Calibri" w:cstheme="minorHAnsi"/>
+          <w:highlight w:val="yellow"/>
         </w:rPr>
         <w:t>string</w:t>
       </w:r>
@@ -794,6 +879,7 @@
         <w:rPr>
           <w:rStyle w:val="CodeChar"/>
           <w:rFonts w:cs="Calibri" w:cstheme="minorHAnsi"/>
+          <w:highlight w:val="yellow"/>
           <w:lang w:val="bg-BG"/>
         </w:rPr>
         <w:t xml:space="preserve"> </w:t>
@@ -857,17 +943,26 @@
         <w:rPr>
           <w:lang w:val="sq-AL"/>
         </w:rPr>
-        <w:t xml:space="preserve">Has </w:t>
-      </w:r>
-      <w:r>
-        <w:rPr>
-          <w:rStyle w:val="CodeChar"/>
+        <w:t>H</w:t>
+      </w:r>
+      <w:r>
+        <w:rPr>
+          <w:highlight w:val="yellow"/>
           <w:lang w:val="sq-AL"/>
         </w:rPr>
+        <w:t xml:space="preserve">as </w:t>
+      </w:r>
+      <w:r>
+        <w:rPr>
+          <w:rStyle w:val="CodeChar"/>
+          <w:highlight w:val="yellow"/>
+          <w:lang w:val="sq-AL"/>
+        </w:rPr>
         <w:t>Points</w:t>
       </w:r>
       <w:r>
         <w:rPr>
+          <w:highlight w:val="yellow"/>
           <w:lang w:val="sq-AL"/>
         </w:rPr>
         <w:t xml:space="preserve">– an </w:t>
@@ -875,6 +970,7 @@
       <w:r>
         <w:rPr>
           <w:b/>
+          <w:highlight w:val="yellow"/>
           <w:lang w:val="sq-AL"/>
         </w:rPr>
         <w:t>integer</w:t>
@@ -931,14 +1027,15 @@
         <w:jc w:val="both"/>
         <w:rPr/>
       </w:pPr>
-      <w:bookmarkStart w:id="2" w:name="__DdeLink__842_3345301468"/>
-      <w:r>
-        <w:rPr>
+      <w:bookmarkStart w:id="1" w:name="__DdeLink__842_3345301468"/>
+      <w:r>
+        <w:rPr>
+          <w:highlight w:val="yellow"/>
           <w:lang w:val="sq-AL"/>
         </w:rPr>
-        <w:t>Submission ??/</w:t>
-      </w:r>
-      <w:bookmarkEnd w:id="2"/>
+        <w:t xml:space="preserve">Submission </w:t>
+      </w:r>
+      <w:bookmarkEnd w:id="1"/>
     </w:p>
     <w:p>
       <w:pPr>
@@ -969,9 +1066,10 @@
           <w:b/>
         </w:rPr>
       </w:pPr>
-      <w:bookmarkStart w:id="3" w:name="__DdeLink__882_3345301468"/>
-      <w:r>
-        <w:rPr>
+      <w:bookmarkStart w:id="2" w:name="__DdeLink__882_3345301468"/>
+      <w:r>
+        <w:rPr>
+          <w:highlight w:val="yellow"/>
           <w:lang w:val="sq-AL"/>
         </w:rPr>
         <w:t xml:space="preserve">Has an </w:t>
@@ -979,12 +1077,14 @@
       <w:r>
         <w:rPr>
           <w:rStyle w:val="CodeChar"/>
+          <w:highlight w:val="yellow"/>
           <w:lang w:val="sq-AL"/>
         </w:rPr>
         <w:t>Id</w:t>
       </w:r>
       <w:r>
         <w:rPr>
+          <w:highlight w:val="yellow"/>
           <w:lang w:val="sq-AL"/>
         </w:rPr>
         <w:t xml:space="preserve"> – a </w:t>
@@ -992,6 +1092,7 @@
       <w:r>
         <w:rPr>
           <w:b/>
+          <w:highlight w:val="yellow"/>
           <w:lang w:val="sq-AL"/>
         </w:rPr>
         <w:t>string</w:t>
@@ -1000,8 +1101,16 @@
         <w:rPr>
           <w:rFonts w:cs="Calibri" w:cstheme="minorHAnsi"/>
           <w:b/>
-        </w:rPr>
-        <w:t>, Primary Key</w:t>
+          <w:highlight w:val="yellow"/>
+        </w:rPr>
+        <w:t xml:space="preserve">, </w:t>
+      </w:r>
+      <w:r>
+        <w:rPr>
+          <w:rFonts w:cs="Calibri" w:cstheme="minorHAnsi"/>
+          <w:b/>
+        </w:rPr>
+        <w:t>Primary Key</w:t>
       </w:r>
     </w:p>
     <w:p>
@@ -1018,6 +1127,7 @@
       </w:pPr>
       <w:r>
         <w:rPr>
+          <w:highlight w:val="yellow"/>
           <w:lang w:val="sq-AL"/>
         </w:rPr>
         <w:t xml:space="preserve">Has </w:t>
@@ -1025,12 +1135,14 @@
       <w:r>
         <w:rPr>
           <w:rStyle w:val="CodeChar"/>
+          <w:highlight w:val="yellow"/>
           <w:lang w:val="sq-AL"/>
         </w:rPr>
         <w:t>Code</w:t>
       </w:r>
       <w:r>
         <w:rPr>
+          <w:highlight w:val="yellow"/>
           <w:lang w:val="sq-AL"/>
         </w:rPr>
         <w:t xml:space="preserve"> – a </w:t>
@@ -1039,6 +1151,7 @@
         <w:rPr>
           <w:rStyle w:val="CodeChar"/>
           <w:rFonts w:cs="Calibri" w:cstheme="minorHAnsi"/>
+          <w:highlight w:val="yellow"/>
         </w:rPr>
         <w:t>string</w:t>
       </w:r>
@@ -1046,6 +1159,7 @@
         <w:rPr>
           <w:rStyle w:val="CodeChar"/>
           <w:rFonts w:cs="Calibri" w:cstheme="minorHAnsi"/>
+          <w:highlight w:val="yellow"/>
           <w:lang w:val="bg-BG"/>
         </w:rPr>
         <w:t xml:space="preserve"> </w:t>
@@ -1109,6 +1223,7 @@
       </w:pPr>
       <w:r>
         <w:rPr>
+          <w:highlight w:val="yellow"/>
           <w:lang w:val="sq-AL"/>
         </w:rPr>
         <w:t xml:space="preserve">Has </w:t>
@@ -1116,21 +1231,26 @@
       <w:r>
         <w:rPr>
           <w:rStyle w:val="CodeChar"/>
+          <w:highlight w:val="yellow"/>
         </w:rPr>
         <w:t>Achieved</w:t>
       </w:r>
       <w:r>
-        <w:rPr/>
+        <w:rPr>
+          <w:highlight w:val="yellow"/>
+        </w:rPr>
         <w:t xml:space="preserve"> </w:t>
       </w:r>
       <w:r>
         <w:rPr>
           <w:rStyle w:val="CodeChar"/>
+          <w:highlight w:val="yellow"/>
         </w:rPr>
         <w:t>Result</w:t>
       </w:r>
       <w:r>
         <w:rPr>
+          <w:highlight w:val="yellow"/>
           <w:lang w:val="sq-AL"/>
         </w:rPr>
         <w:t xml:space="preserve"> – an </w:t>
@@ -1138,6 +1258,7 @@
       <w:r>
         <w:rPr>
           <w:b/>
+          <w:highlight w:val="yellow"/>
           <w:lang w:val="sq-AL"/>
         </w:rPr>
         <w:t>integer</w:t>
@@ -1145,6 +1266,7 @@
       <w:r>
         <w:rPr>
           <w:b/>
+          <w:highlight w:val="yellow"/>
           <w:lang w:val="bg-BG"/>
         </w:rPr>
         <w:t xml:space="preserve"> </w:t>
@@ -1198,6 +1320,7 @@
       </w:pPr>
       <w:r>
         <w:rPr>
+          <w:highlight w:val="yellow"/>
           <w:lang w:val="sq-AL"/>
         </w:rPr>
         <w:t xml:space="preserve">Has a </w:t>
@@ -1205,21 +1328,26 @@
       <w:r>
         <w:rPr>
           <w:rStyle w:val="CodeChar"/>
+          <w:highlight w:val="yellow"/>
         </w:rPr>
         <w:t>Created</w:t>
       </w:r>
       <w:r>
-        <w:rPr/>
+        <w:rPr>
+          <w:highlight w:val="yellow"/>
+        </w:rPr>
         <w:t xml:space="preserve"> </w:t>
       </w:r>
       <w:r>
         <w:rPr>
           <w:rStyle w:val="CodeChar"/>
+          <w:highlight w:val="yellow"/>
         </w:rPr>
         <w:t>On</w:t>
       </w:r>
       <w:r>
         <w:rPr>
+          <w:highlight w:val="yellow"/>
           <w:lang w:val="sq-AL"/>
         </w:rPr>
         <w:t xml:space="preserve"> – a </w:t>
@@ -1227,27 +1355,34 @@
       <w:r>
         <w:rPr>
           <w:rStyle w:val="CodeChar"/>
+          <w:highlight w:val="yellow"/>
         </w:rPr>
         <w:t>DateTime</w:t>
       </w:r>
       <w:r>
         <w:rPr>
+          <w:highlight w:val="yellow"/>
           <w:lang w:val="sq-AL"/>
         </w:rPr>
         <w:t xml:space="preserve"> object </w:t>
       </w:r>
       <w:r>
-        <w:rPr/>
+        <w:rPr>
+          <w:highlight w:val="yellow"/>
+        </w:rPr>
         <w:t>(</w:t>
       </w:r>
       <w:r>
         <w:rPr>
           <w:rStyle w:val="Strong"/>
+          <w:highlight w:val="yellow"/>
         </w:rPr>
         <w:t>required</w:t>
       </w:r>
       <w:r>
-        <w:rPr/>
+        <w:rPr>
+          <w:highlight w:val="yellow"/>
+        </w:rPr>
         <w:t>)</w:t>
       </w:r>
     </w:p>
@@ -1265,6 +1400,7 @@
       </w:pPr>
       <w:r>
         <w:rPr>
+          <w:highlight w:val="yellow"/>
           <w:lang w:val="sq-AL"/>
         </w:rPr>
         <w:t xml:space="preserve">Has </w:t>
@@ -1272,12 +1408,14 @@
       <w:r>
         <w:rPr>
           <w:rStyle w:val="CodeChar"/>
+          <w:highlight w:val="yellow"/>
           <w:lang w:val="sq-AL"/>
         </w:rPr>
         <w:t>Problem</w:t>
       </w:r>
       <w:r>
         <w:rPr>
+          <w:highlight w:val="yellow"/>
           <w:lang w:val="sq-AL"/>
         </w:rPr>
         <w:t xml:space="preserve"> – a </w:t>
@@ -1285,11 +1423,13 @@
       <w:r>
         <w:rPr>
           <w:rStyle w:val="CodeChar"/>
+          <w:highlight w:val="yellow"/>
         </w:rPr>
         <w:t>Problem</w:t>
       </w:r>
       <w:r>
         <w:rPr>
+          <w:highlight w:val="yellow"/>
           <w:lang w:val="sq-AL"/>
         </w:rPr>
         <w:t xml:space="preserve"> object</w:t>
@@ -1309,6 +1449,7 @@
       </w:pPr>
       <w:r>
         <w:rPr>
+          <w:highlight w:val="yellow"/>
           <w:lang w:val="sq-AL"/>
         </w:rPr>
         <w:t xml:space="preserve">Has </w:t>
@@ -1316,12 +1457,14 @@
       <w:r>
         <w:rPr>
           <w:rStyle w:val="CodeChar"/>
+          <w:highlight w:val="yellow"/>
           <w:lang w:val="sq-AL"/>
         </w:rPr>
         <w:t>User</w:t>
       </w:r>
       <w:r>
         <w:rPr>
+          <w:highlight w:val="yellow"/>
           <w:lang w:val="sq-AL"/>
         </w:rPr>
         <w:t xml:space="preserve"> – a </w:t>
@@ -1329,16 +1472,18 @@
       <w:r>
         <w:rPr>
           <w:rStyle w:val="CodeChar"/>
+          <w:highlight w:val="yellow"/>
         </w:rPr>
         <w:t>User</w:t>
       </w:r>
       <w:r>
         <w:rPr>
+          <w:highlight w:val="yellow"/>
           <w:lang w:val="sq-AL"/>
         </w:rPr>
         <w:t xml:space="preserve"> object</w:t>
       </w:r>
-      <w:bookmarkEnd w:id="3"/>
+      <w:bookmarkEnd w:id="2"/>
     </w:p>
     <w:p>
       <w:pPr>
@@ -1390,10 +1535,14 @@
       <w:pPr>
         <w:pStyle w:val="Heading3"/>
         <w:jc w:val="both"/>
-        <w:rPr/>
-      </w:pPr>
-      <w:r>
-        <w:rPr/>
+        <w:rPr>
+          <w:highlight w:val="yellow"/>
+        </w:rPr>
+      </w:pPr>
+      <w:r>
+        <w:rPr>
+          <w:highlight w:val="yellow"/>
+        </w:rPr>
         <w:t>Index Page (logged-out user)</w:t>
       </w:r>
     </w:p>
@@ -1446,10 +1595,16 @@
     <w:p>
       <w:pPr>
         <w:pStyle w:val="Heading3"/>
-        <w:rPr/>
-      </w:pPr>
-      <w:r>
-        <w:rPr/>
+        <w:rPr>
+          <w:rFonts w:cstheme="majorBidi" w:eastAsiaTheme="majorEastAsia"/>
+          <w:highlight w:val="yellow"/>
+        </w:rPr>
+      </w:pPr>
+      <w:r>
+        <w:rPr>
+          <w:rFonts w:cstheme="majorBidi" w:eastAsiaTheme="majorEastAsia"/>
+          <w:highlight w:val="yellow"/>
+        </w:rPr>
         <w:t>Login Page (logged-out user)</w:t>
       </w:r>
     </w:p>
@@ -1503,10 +1658,16 @@
     <w:p>
       <w:pPr>
         <w:pStyle w:val="Heading3"/>
-        <w:rPr/>
-      </w:pPr>
-      <w:r>
-        <w:rPr/>
+        <w:rPr>
+          <w:rFonts w:cstheme="majorBidi" w:eastAsiaTheme="majorEastAsia"/>
+          <w:highlight w:val="yellow"/>
+        </w:rPr>
+      </w:pPr>
+      <w:r>
+        <w:rPr>
+          <w:rFonts w:cstheme="majorBidi" w:eastAsiaTheme="majorEastAsia"/>
+          <w:highlight w:val="yellow"/>
+        </w:rPr>
         <w:t>Register Page (logged-out user)</w:t>
       </w:r>
     </w:p>
@@ -3311,47 +3472,70 @@
         <w:rPr/>
       </w:pPr>
       <w:r>
-        <w:rPr/>
+        <w:rPr>
+          <w:rFonts w:asciiTheme="minorHAnsi" w:cstheme="minorBidi" w:eastAsiaTheme="minorHAnsi" w:hAnsiTheme="minorHAnsi"/>
+          <w:highlight w:val="yellow"/>
+        </w:rPr>
         <w:t xml:space="preserve">Upon successful </w:t>
       </w:r>
       <w:r>
         <w:rPr>
           <w:rStyle w:val="CodeChar"/>
+          <w:rFonts w:asciiTheme="minorHAnsi" w:cstheme="minorBidi" w:eastAsiaTheme="minorHAnsi" w:hAnsiTheme="minorHAnsi"/>
+          <w:highlight w:val="yellow"/>
         </w:rPr>
         <w:t>Login</w:t>
       </w:r>
       <w:r>
-        <w:rPr/>
+        <w:rPr>
+          <w:rFonts w:asciiTheme="minorHAnsi" w:cstheme="minorBidi" w:eastAsiaTheme="minorHAnsi" w:hAnsiTheme="minorHAnsi"/>
+          <w:highlight w:val="yellow"/>
+        </w:rPr>
         <w:t xml:space="preserve"> of a </w:t>
       </w:r>
       <w:r>
         <w:rPr>
           <w:rStyle w:val="CodeChar"/>
+          <w:rFonts w:asciiTheme="minorHAnsi" w:cstheme="minorBidi" w:eastAsiaTheme="minorHAnsi" w:hAnsiTheme="minorHAnsi"/>
+          <w:highlight w:val="yellow"/>
         </w:rPr>
         <w:t>User</w:t>
       </w:r>
       <w:r>
-        <w:rPr/>
+        <w:rPr>
+          <w:rFonts w:asciiTheme="minorHAnsi" w:cstheme="minorBidi" w:eastAsiaTheme="minorHAnsi" w:hAnsiTheme="minorHAnsi"/>
+          <w:highlight w:val="yellow"/>
+        </w:rPr>
         <w:t xml:space="preserve">, you should be redirected to the </w:t>
       </w:r>
       <w:r>
         <w:rPr>
           <w:rStyle w:val="CodeChar"/>
+          <w:rFonts w:asciiTheme="minorHAnsi" w:cstheme="minorBidi" w:eastAsiaTheme="minorHAnsi" w:hAnsiTheme="minorHAnsi"/>
+          <w:highlight w:val="yellow"/>
         </w:rPr>
         <w:t>Home</w:t>
       </w:r>
       <w:r>
-        <w:rPr/>
+        <w:rPr>
+          <w:rFonts w:asciiTheme="minorHAnsi" w:cstheme="minorBidi" w:eastAsiaTheme="minorHAnsi" w:hAnsiTheme="minorHAnsi"/>
+          <w:highlight w:val="yellow"/>
+        </w:rPr>
         <w:t xml:space="preserve"> </w:t>
       </w:r>
       <w:r>
         <w:rPr>
           <w:rStyle w:val="CodeChar"/>
+          <w:rFonts w:asciiTheme="minorHAnsi" w:cstheme="minorBidi" w:eastAsiaTheme="minorHAnsi" w:hAnsiTheme="minorHAnsi"/>
+          <w:highlight w:val="yellow"/>
         </w:rPr>
         <w:t>Page</w:t>
       </w:r>
       <w:r>
-        <w:rPr/>
+        <w:rPr>
+          <w:rFonts w:asciiTheme="minorHAnsi" w:cstheme="minorBidi" w:eastAsiaTheme="minorHAnsi" w:hAnsiTheme="minorHAnsi"/>
+          <w:highlight w:val="yellow"/>
+        </w:rPr>
         <w:t>.</w:t>
       </w:r>
     </w:p>
@@ -4054,9 +4238,7 @@
           <w:numId w:val="10"/>
         </w:numPr>
         <w:jc w:val="both"/>
-        <w:rPr>
-          <w:rFonts w:ascii="Consolas" w:hAnsi="Consolas"/>
-        </w:rPr>
+        <w:rPr/>
       </w:pPr>
       <w:r>
         <w:rPr/>
@@ -4071,6 +4253,14 @@
       <w:r>
         <w:rPr/>
         <w:t xml:space="preserve">, redirect to </w:t>
+      </w:r>
+      <w:r>
+        <w:rPr/>
+        <w:t>Error mesage</w:t>
+      </w:r>
+      <w:r>
+        <w:rPr/>
+        <w:t xml:space="preserve"> </w:t>
       </w:r>
       <w:r>
         <w:rPr>
@@ -4119,6 +4309,14 @@
         <w:t xml:space="preserve">, redirect to </w:t>
       </w:r>
       <w:r>
+        <w:rPr/>
+        <w:t>Error mesage</w:t>
+      </w:r>
+      <w:r>
+        <w:rPr/>
+        <w:t xml:space="preserve">  </w:t>
+      </w:r>
+      <w:r>
         <w:rPr>
           <w:rFonts w:ascii="Consolas" w:hAnsi="Consolas"/>
         </w:rPr>
@@ -4163,6 +4361,14 @@
         <w:t xml:space="preserve">, redirect to </w:t>
       </w:r>
       <w:r>
+        <w:rPr/>
+        <w:t>Error mesage</w:t>
+      </w:r>
+      <w:r>
+        <w:rPr/>
+        <w:t xml:space="preserve">  </w:t>
+      </w:r>
+      <w:r>
         <w:rPr>
           <w:rFonts w:ascii="Consolas" w:hAnsi="Consolas"/>
         </w:rPr>
@@ -4207,6 +4413,14 @@
       <w:r>
         <w:rPr/>
         <w:t xml:space="preserve">, redirect to </w:t>
+      </w:r>
+      <w:r>
+        <w:rPr/>
+        <w:t>Error mesage</w:t>
+      </w:r>
+      <w:r>
+        <w:rPr/>
+        <w:t xml:space="preserve">  </w:t>
       </w:r>
       <w:r>
         <w:rPr>
@@ -4463,7 +4677,7 @@
         <wp:inline distT="0" distB="0" distL="0" distR="0">
           <wp:extent cx="1431290" cy="359410"/>
           <wp:effectExtent l="0" t="0" r="0" b="0"/>
-          <wp:docPr id="36" name="Picture 5" descr="C:\Users\chris\AppData\Local\Temp\Rar$DRa2604.40128\SoftUniFoundation_Logo_OneLine_White@2x.png"/>
+          <wp:docPr id="35" name="Picture 5" descr="C:\Users\chris\AppData\Local\Temp\Rar$DRa2604.40128\SoftUniFoundation_Logo_OneLine_White@2x.png"/>
           <wp:cNvGraphicFramePr>
             <a:graphicFrameLocks xmlns:a="http://schemas.openxmlformats.org/drawingml/2006/main" noChangeAspect="1"/>
           </wp:cNvGraphicFramePr>
@@ -4471,13 +4685,13 @@
             <a:graphicData uri="http://schemas.openxmlformats.org/drawingml/2006/picture">
               <pic:pic xmlns:pic="http://schemas.openxmlformats.org/drawingml/2006/picture">
                 <pic:nvPicPr>
-                  <pic:cNvPr id="36" name="Picture 5" descr="C:\Users\chris\AppData\Local\Temp\Rar$DRa2604.40128\SoftUniFoundation_Logo_OneLine_White@2x.png"/>
+                  <pic:cNvPr id="35" name="Picture 5" descr="C:\Users\chris\AppData\Local\Temp\Rar$DRa2604.40128\SoftUniFoundation_Logo_OneLine_White@2x.png"/>
                   <pic:cNvPicPr>
                     <a:picLocks noChangeAspect="1" noChangeArrowheads="1"/>
                   </pic:cNvPicPr>
                 </pic:nvPicPr>
                 <pic:blipFill>
-                  <a:blip r:embed="rId37"/>
+                  <a:blip r:embed="rId35"/>
                   <a:stretch>
                     <a:fillRect/>
                   </a:stretch>
@@ -4507,7 +4721,7 @@
               <wp:positionV relativeFrom="paragraph">
                 <wp:posOffset>85090</wp:posOffset>
               </wp:positionV>
-              <wp:extent cx="5033645" cy="514350"/>
+              <wp:extent cx="5034280" cy="514985"/>
               <wp:effectExtent l="0" t="0" r="0" b="635"/>
               <wp:wrapNone/>
               <wp:docPr id="8" name="Text Box 17"/>
@@ -4518,7 +4732,7 @@
                     <wps:spPr>
                       <a:xfrm>
                         <a:off x="0" y="0"/>
-                        <a:ext cx="5033160" cy="513720"/>
+                        <a:ext cx="5033520" cy="514440"/>
                       </a:xfrm>
                       <a:prstGeom prst="rect">
                         <a:avLst/>
@@ -4544,6 +4758,7 @@
                           </w:pPr>
                           <w:r>
                             <w:rPr>
+                              <w:color w:val="000000"/>
                               <w:sz w:val="19"/>
                               <w:szCs w:val="19"/>
                             </w:rPr>
@@ -4553,6 +4768,7 @@
                             <w:r>
                               <w:rPr>
                                 <w:rStyle w:val="InternetLink"/>
+                                <w:color w:val="000000"/>
                                 <w:sz w:val="19"/>
                                 <w:szCs w:val="19"/>
                               </w:rPr>
@@ -4561,6 +4777,7 @@
                           </w:hyperlink>
                           <w:r>
                             <w:rPr>
+                              <w:color w:val="000000"/>
                               <w:sz w:val="19"/>
                               <w:szCs w:val="19"/>
                             </w:rPr>
@@ -4570,6 +4787,7 @@
                             <w:r>
                               <w:rPr>
                                 <w:rStyle w:val="InternetLink"/>
+                                <w:color w:val="000000"/>
                                 <w:sz w:val="19"/>
                                 <w:szCs w:val="19"/>
                               </w:rPr>
@@ -4578,6 +4796,7 @@
                           </w:hyperlink>
                           <w:r>
                             <w:rPr>
+                              <w:color w:val="000000"/>
                               <w:sz w:val="19"/>
                               <w:szCs w:val="19"/>
                             </w:rPr>
@@ -4595,7 +4814,9 @@
                             </w:rPr>
                           </w:pPr>
                           <w:r>
-                            <w:rPr/>
+                            <w:rPr>
+                              <w:color w:val="000000"/>
+                            </w:rPr>
                             <w:drawing>
                               <wp:inline distT="0" distB="0" distL="0" distR="0">
                                 <wp:extent cx="161925" cy="200025"/>
@@ -4640,13 +4861,16 @@
                           </w:r>
                           <w:r>
                             <w:rPr>
+                              <w:color w:val="000000"/>
                               <w:sz w:val="19"/>
                               <w:szCs w:val="19"/>
                             </w:rPr>
                             <w:t xml:space="preserve">   </w:t>
                           </w:r>
                           <w:r>
-                            <w:rPr/>
+                            <w:rPr>
+                              <w:color w:val="000000"/>
+                            </w:rPr>
                             <w:drawing>
                               <wp:inline distT="0" distB="0" distL="0" distR="0">
                                 <wp:extent cx="168275" cy="200025"/>
@@ -4691,6 +4915,7 @@
                           </w:r>
                           <w:r>
                             <w:rPr>
+                              <w:color w:val="000000"/>
                               <w:sz w:val="19"/>
                               <w:szCs w:val="19"/>
                               <w:lang w:val="bg-BG"/>
@@ -4698,7 +4923,9 @@
                             <w:t xml:space="preserve">   </w:t>
                           </w:r>
                           <w:r>
-                            <w:rPr/>
+                            <w:rPr>
+                              <w:color w:val="000000"/>
+                            </w:rPr>
                             <w:drawing>
                               <wp:inline distT="0" distB="0" distL="0" distR="0">
                                 <wp:extent cx="200025" cy="200025"/>
@@ -4743,13 +4970,16 @@
                           </w:r>
                           <w:r>
                             <w:rPr>
+                              <w:color w:val="000000"/>
                               <w:sz w:val="19"/>
                               <w:szCs w:val="19"/>
                             </w:rPr>
                             <w:t xml:space="preserve">   </w:t>
                           </w:r>
                           <w:r>
-                            <w:rPr/>
+                            <w:rPr>
+                              <w:color w:val="000000"/>
+                            </w:rPr>
                             <w:drawing>
                               <wp:inline distT="0" distB="0" distL="0" distR="0">
                                 <wp:extent cx="200025" cy="200025"/>
@@ -4794,13 +5024,16 @@
                           </w:r>
                           <w:r>
                             <w:rPr>
+                              <w:color w:val="000000"/>
                               <w:sz w:val="19"/>
                               <w:szCs w:val="19"/>
                             </w:rPr>
                             <w:t xml:space="preserve">   </w:t>
                           </w:r>
                           <w:r>
-                            <w:rPr/>
+                            <w:rPr>
+                              <w:color w:val="000000"/>
+                            </w:rPr>
                             <w:drawing>
                               <wp:inline distT="0" distB="0" distL="0" distR="0">
                                 <wp:extent cx="200025" cy="200025"/>
@@ -4845,13 +5078,16 @@
                           </w:r>
                           <w:r>
                             <w:rPr>
+                              <w:color w:val="000000"/>
                               <w:sz w:val="19"/>
                               <w:szCs w:val="19"/>
                             </w:rPr>
                             <w:t xml:space="preserve">   </w:t>
                           </w:r>
                           <w:r>
-                            <w:rPr/>
+                            <w:rPr>
+                              <w:color w:val="000000"/>
+                            </w:rPr>
                             <w:drawing>
                               <wp:inline distT="0" distB="0" distL="0" distR="0">
                                 <wp:extent cx="201295" cy="201295"/>
@@ -4896,13 +5132,16 @@
                           </w:r>
                           <w:r>
                             <w:rPr>
+                              <w:color w:val="000000"/>
                               <w:sz w:val="19"/>
                               <w:szCs w:val="19"/>
                             </w:rPr>
                             <w:t xml:space="preserve">   </w:t>
                           </w:r>
                           <w:r>
-                            <w:rPr/>
+                            <w:rPr>
+                              <w:color w:val="000000"/>
+                            </w:rPr>
                             <w:drawing>
                               <wp:inline distT="0" distB="0" distL="0" distR="0">
                                 <wp:extent cx="200025" cy="200025"/>
@@ -4947,13 +5186,16 @@
                           </w:r>
                           <w:r>
                             <w:rPr>
+                              <w:color w:val="000000"/>
                               <w:sz w:val="19"/>
                               <w:szCs w:val="19"/>
                             </w:rPr>
                             <w:t xml:space="preserve">   </w:t>
                           </w:r>
                           <w:r>
-                            <w:rPr/>
+                            <w:rPr>
+                              <w:color w:val="000000"/>
+                            </w:rPr>
                             <w:drawing>
                               <wp:inline distT="0" distB="0" distL="0" distR="0">
                                 <wp:extent cx="200025" cy="200025"/>
@@ -4998,13 +5240,16 @@
                           </w:r>
                           <w:r>
                             <w:rPr>
+                              <w:color w:val="000000"/>
                               <w:sz w:val="19"/>
                               <w:szCs w:val="19"/>
                             </w:rPr>
                             <w:t xml:space="preserve">   </w:t>
                           </w:r>
                           <w:r>
-                            <w:rPr/>
+                            <w:rPr>
+                              <w:color w:val="000000"/>
+                            </w:rPr>
                             <w:drawing>
                               <wp:inline distT="0" distB="0" distL="0" distR="0">
                                 <wp:extent cx="201295" cy="201295"/>
@@ -5049,13 +5294,16 @@
                           </w:r>
                           <w:r>
                             <w:rPr>
+                              <w:color w:val="000000"/>
                               <w:sz w:val="19"/>
                               <w:szCs w:val="19"/>
                             </w:rPr>
                             <w:t xml:space="preserve">   </w:t>
                           </w:r>
                           <w:r>
-                            <w:rPr/>
+                            <w:rPr>
+                              <w:color w:val="000000"/>
+                            </w:rPr>
                             <w:drawing>
                               <wp:inline distT="0" distB="0" distL="0" distR="0">
                                 <wp:extent cx="200025" cy="200025"/>
@@ -5112,10 +5360,10 @@
         </mc:Choice>
         <mc:Fallback>
           <w:pict>
-            <v:rect id="shape_0" ID="Text Box 17" stroked="f" style="position:absolute;margin-left:124.4pt;margin-top:6.7pt;width:396.25pt;height:40.4pt" wp14:anchorId="4A54939D">
+            <v:rect id="shape_0" ID="Text Box 17" stroked="f" style="position:absolute;margin-left:124.4pt;margin-top:6.7pt;width:396.3pt;height:40.45pt" wp14:anchorId="4A54939D">
               <w10:wrap type="square"/>
               <v:fill o:detectmouseclick="t" on="false"/>
-              <v:stroke color="#3465a4" weight="9360" joinstyle="miter" endcap="flat"/>
+              <v:stroke color="#3465a4" weight="9360" joinstyle="round" endcap="flat"/>
               <v:textbox>
                 <w:txbxContent>
                   <w:p>
@@ -5126,6 +5374,7 @@
                     </w:pPr>
                     <w:r>
                       <w:rPr>
+                        <w:color w:val="000000"/>
                         <w:sz w:val="19"/>
                         <w:szCs w:val="19"/>
                       </w:rPr>
@@ -5135,6 +5384,7 @@
                       <w:r>
                         <w:rPr>
                           <w:rStyle w:val="InternetLink"/>
+                          <w:color w:val="000000"/>
                           <w:sz w:val="19"/>
                           <w:szCs w:val="19"/>
                         </w:rPr>
@@ -5143,6 +5393,7 @@
                     </w:hyperlink>
                     <w:r>
                       <w:rPr>
+                        <w:color w:val="000000"/>
                         <w:sz w:val="19"/>
                         <w:szCs w:val="19"/>
                       </w:rPr>
@@ -5152,6 +5403,7 @@
                       <w:r>
                         <w:rPr>
                           <w:rStyle w:val="InternetLink"/>
+                          <w:color w:val="000000"/>
                           <w:sz w:val="19"/>
                           <w:szCs w:val="19"/>
                         </w:rPr>
@@ -5160,6 +5412,7 @@
                     </w:hyperlink>
                     <w:r>
                       <w:rPr>
+                        <w:color w:val="000000"/>
                         <w:sz w:val="19"/>
                         <w:szCs w:val="19"/>
                       </w:rPr>
@@ -5177,7 +5430,9 @@
                       </w:rPr>
                     </w:pPr>
                     <w:r>
-                      <w:rPr/>
+                      <w:rPr>
+                        <w:color w:val="000000"/>
+                      </w:rPr>
                       <w:drawing>
                         <wp:inline distT="0" distB="0" distL="0" distR="0">
                           <wp:extent cx="161925" cy="200025"/>
@@ -5222,13 +5477,16 @@
                     </w:r>
                     <w:r>
                       <w:rPr>
+                        <w:color w:val="000000"/>
                         <w:sz w:val="19"/>
                         <w:szCs w:val="19"/>
                       </w:rPr>
                       <w:t xml:space="preserve">   </w:t>
                     </w:r>
                     <w:r>
-                      <w:rPr/>
+                      <w:rPr>
+                        <w:color w:val="000000"/>
+                      </w:rPr>
                       <w:drawing>
                         <wp:inline distT="0" distB="0" distL="0" distR="0">
                           <wp:extent cx="168275" cy="200025"/>
@@ -5273,6 +5531,7 @@
                     </w:r>
                     <w:r>
                       <w:rPr>
+                        <w:color w:val="000000"/>
                         <w:sz w:val="19"/>
                         <w:szCs w:val="19"/>
                         <w:lang w:val="bg-BG"/>
@@ -5280,7 +5539,9 @@
                       <w:t xml:space="preserve">   </w:t>
                     </w:r>
                     <w:r>
-                      <w:rPr/>
+                      <w:rPr>
+                        <w:color w:val="000000"/>
+                      </w:rPr>
                       <w:drawing>
                         <wp:inline distT="0" distB="0" distL="0" distR="0">
                           <wp:extent cx="200025" cy="200025"/>
@@ -5325,13 +5586,16 @@
                     </w:r>
                     <w:r>
                       <w:rPr>
+                        <w:color w:val="000000"/>
                         <w:sz w:val="19"/>
                         <w:szCs w:val="19"/>
                       </w:rPr>
                       <w:t xml:space="preserve">   </w:t>
                     </w:r>
                     <w:r>
-                      <w:rPr/>
+                      <w:rPr>
+                        <w:color w:val="000000"/>
+                      </w:rPr>
                       <w:drawing>
                         <wp:inline distT="0" distB="0" distL="0" distR="0">
                           <wp:extent cx="200025" cy="200025"/>
@@ -5376,13 +5640,16 @@
                     </w:r>
                     <w:r>
                       <w:rPr>
+                        <w:color w:val="000000"/>
                         <w:sz w:val="19"/>
                         <w:szCs w:val="19"/>
                       </w:rPr>
                       <w:t xml:space="preserve">   </w:t>
                     </w:r>
                     <w:r>
-                      <w:rPr/>
+                      <w:rPr>
+                        <w:color w:val="000000"/>
+                      </w:rPr>
                       <w:drawing>
                         <wp:inline distT="0" distB="0" distL="0" distR="0">
                           <wp:extent cx="200025" cy="200025"/>
@@ -5427,13 +5694,16 @@
                     </w:r>
                     <w:r>
                       <w:rPr>
+                        <w:color w:val="000000"/>
                         <w:sz w:val="19"/>
                         <w:szCs w:val="19"/>
                       </w:rPr>
                       <w:t xml:space="preserve">   </w:t>
                     </w:r>
                     <w:r>
-                      <w:rPr/>
+                      <w:rPr>
+                        <w:color w:val="000000"/>
+                      </w:rPr>
                       <w:drawing>
                         <wp:inline distT="0" distB="0" distL="0" distR="0">
                           <wp:extent cx="201295" cy="201295"/>
@@ -5478,13 +5748,16 @@
                     </w:r>
                     <w:r>
                       <w:rPr>
+                        <w:color w:val="000000"/>
                         <w:sz w:val="19"/>
                         <w:szCs w:val="19"/>
                       </w:rPr>
                       <w:t xml:space="preserve">   </w:t>
                     </w:r>
                     <w:r>
-                      <w:rPr/>
+                      <w:rPr>
+                        <w:color w:val="000000"/>
+                      </w:rPr>
                       <w:drawing>
                         <wp:inline distT="0" distB="0" distL="0" distR="0">
                           <wp:extent cx="200025" cy="200025"/>
@@ -5529,13 +5802,16 @@
                     </w:r>
                     <w:r>
                       <w:rPr>
+                        <w:color w:val="000000"/>
                         <w:sz w:val="19"/>
                         <w:szCs w:val="19"/>
                       </w:rPr>
                       <w:t xml:space="preserve">   </w:t>
                     </w:r>
                     <w:r>
-                      <w:rPr/>
+                      <w:rPr>
+                        <w:color w:val="000000"/>
+                      </w:rPr>
                       <w:drawing>
                         <wp:inline distT="0" distB="0" distL="0" distR="0">
                           <wp:extent cx="200025" cy="200025"/>
@@ -5580,13 +5856,16 @@
                     </w:r>
                     <w:r>
                       <w:rPr>
+                        <w:color w:val="000000"/>
                         <w:sz w:val="19"/>
                         <w:szCs w:val="19"/>
                       </w:rPr>
                       <w:t xml:space="preserve">   </w:t>
                     </w:r>
                     <w:r>
-                      <w:rPr/>
+                      <w:rPr>
+                        <w:color w:val="000000"/>
+                      </w:rPr>
                       <w:drawing>
                         <wp:inline distT="0" distB="0" distL="0" distR="0">
                           <wp:extent cx="201295" cy="201295"/>
@@ -5631,13 +5910,16 @@
                     </w:r>
                     <w:r>
                       <w:rPr>
+                        <w:color w:val="000000"/>
                         <w:sz w:val="19"/>
                         <w:szCs w:val="19"/>
                       </w:rPr>
                       <w:t xml:space="preserve">   </w:t>
                     </w:r>
                     <w:r>
-                      <w:rPr/>
+                      <w:rPr>
+                        <w:color w:val="000000"/>
+                      </w:rPr>
                       <w:drawing>
                         <wp:inline distT="0" distB="0" distL="0" distR="0">
                           <wp:extent cx="200025" cy="200025"/>
@@ -5698,7 +5980,7 @@
               <wp:positionV relativeFrom="paragraph">
                 <wp:posOffset>342265</wp:posOffset>
               </wp:positionV>
-              <wp:extent cx="570230" cy="200660"/>
+              <wp:extent cx="570865" cy="201295"/>
               <wp:effectExtent l="0" t="0" r="1905" b="9525"/>
               <wp:wrapNone/>
               <wp:docPr id="30" name="Text Box 2"/>
@@ -5709,7 +5991,7 @@
                     <wps:spPr>
                       <a:xfrm>
                         <a:off x="0" y="0"/>
-                        <a:ext cx="569520" cy="200160"/>
+                        <a:ext cx="570240" cy="200520"/>
                       </a:xfrm>
                       <a:prstGeom prst="rect">
                         <a:avLst/>
@@ -5764,7 +6046,7 @@
         </mc:Choice>
         <mc:Fallback>
           <w:pict>
-            <v:rect id="shape_0" ID="Text Box 2" stroked="f" style="position:absolute;margin-left:125.15pt;margin-top:26.95pt;width:44.8pt;height:15.7pt" wp14:anchorId="1E40E52A">
+            <v:rect id="shape_0" ID="Text Box 2" stroked="f" style="position:absolute;margin-left:125.15pt;margin-top:26.95pt;width:44.85pt;height:15.75pt" wp14:anchorId="1E40E52A">
               <w10:wrap type="square"/>
               <v:fill o:detectmouseclick="t" on="false"/>
               <v:stroke color="#3465a4" weight="6480" joinstyle="round" endcap="flat"/>
@@ -5799,12 +6081,12 @@
             <wp:anchor behindDoc="1" distT="0" distB="0" distL="0" distR="0" simplePos="0" locked="0" layoutInCell="1" allowOverlap="1" relativeHeight="22" wp14:anchorId="523A8C26">
               <wp:simplePos x="0" y="0"/>
               <wp:positionH relativeFrom="column">
-                <wp:posOffset>-635</wp:posOffset>
+                <wp:posOffset>0</wp:posOffset>
               </wp:positionH>
               <wp:positionV relativeFrom="paragraph">
                 <wp:posOffset>66040</wp:posOffset>
               </wp:positionV>
-              <wp:extent cx="6614795" cy="1270"/>
+              <wp:extent cx="6615430" cy="1270"/>
               <wp:effectExtent l="0" t="0" r="34290" b="19050"/>
               <wp:wrapNone/>
               <wp:docPr id="32" name="Straight Connector 1"/>
@@ -5815,7 +6097,7 @@
                     <wps:spPr>
                       <a:xfrm>
                         <a:off x="0" y="0"/>
-                        <a:ext cx="6614280" cy="0"/>
+                        <a:ext cx="6614640" cy="0"/>
                       </a:xfrm>
                       <a:prstGeom prst="line">
                         <a:avLst/>
@@ -5848,7 +6130,7 @@
         </mc:Choice>
         <mc:Fallback>
           <w:pict>
-            <v:line id="shape_0" from="-0.05pt,5.2pt" to="520.7pt,5.2pt" ID="Straight Connector 1" stroked="t" style="position:absolute" wp14:anchorId="523A8C26">
+            <v:line id="shape_0" from="0pt,5.2pt" to="520.8pt,5.2pt" ID="Straight Connector 1" stroked="t" style="position:absolute" wp14:anchorId="523A8C26">
               <v:stroke color="#f37123" weight="12600" joinstyle="round" endcap="round"/>
               <v:fill o:detectmouseclick="t" on="false"/>
             </v:line>
@@ -5866,7 +6148,7 @@
               <wp:positionV relativeFrom="paragraph">
                 <wp:posOffset>342265</wp:posOffset>
               </wp:positionV>
-              <wp:extent cx="901065" cy="202565"/>
+              <wp:extent cx="901700" cy="203200"/>
               <wp:effectExtent l="0" t="0" r="13970" b="7620"/>
               <wp:wrapNone/>
               <wp:docPr id="33" name="Text Box 3"/>
@@ -5877,7 +6159,7 @@
                     <wps:spPr>
                       <a:xfrm>
                         <a:off x="0" y="0"/>
-                        <a:ext cx="900360" cy="201960"/>
+                        <a:ext cx="901080" cy="202680"/>
                       </a:xfrm>
                       <a:prstGeom prst="rect">
                         <a:avLst/>
@@ -5906,9 +6188,7 @@
                             <w:pStyle w:val="FrameContents"/>
                             <w:spacing w:lineRule="auto" w:line="240" w:before="80" w:after="0"/>
                             <w:jc w:val="right"/>
-                            <w:rPr>
-                              <w:color w:val="000000"/>
-                            </w:rPr>
+                            <w:rPr/>
                           </w:pPr>
                           <w:r>
                             <w:rPr>
@@ -5920,7 +6200,6 @@
                           </w:r>
                           <w:r>
                             <w:rPr>
-                              <w:color w:val="000000"/>
                               <w:sz w:val="18"/>
                               <w:szCs w:val="18"/>
                             </w:rPr>
@@ -5964,7 +6243,6 @@
                           </w:r>
                           <w:r>
                             <w:rPr>
-                              <w:color w:val="000000"/>
                               <w:sz w:val="18"/>
                               <w:szCs w:val="18"/>
                             </w:rPr>
@@ -6013,7 +6291,7 @@
         </mc:Choice>
         <mc:Fallback>
           <w:pict>
-            <v:rect id="shape_0" ID="Text Box 3" stroked="f" style="position:absolute;margin-left:444.65pt;margin-top:26.95pt;width:70.85pt;height:15.85pt" wp14:anchorId="713C3B10">
+            <v:rect id="shape_0" ID="Text Box 3" stroked="f" style="position:absolute;margin-left:444.65pt;margin-top:26.95pt;width:70.9pt;height:15.9pt" wp14:anchorId="713C3B10">
               <w10:wrap type="square"/>
               <v:fill o:detectmouseclick="t" on="false"/>
               <v:stroke color="#3465a4" weight="6480" joinstyle="round" endcap="flat"/>
@@ -6024,9 +6302,7 @@
                       <w:pStyle w:val="FrameContents"/>
                       <w:spacing w:lineRule="auto" w:line="240" w:before="80" w:after="0"/>
                       <w:jc w:val="right"/>
-                      <w:rPr>
-                        <w:color w:val="000000"/>
-                      </w:rPr>
+                      <w:rPr/>
                     </w:pPr>
                     <w:r>
                       <w:rPr>
@@ -6038,7 +6314,6 @@
                     </w:r>
                     <w:r>
                       <w:rPr>
-                        <w:color w:val="000000"/>
                         <w:sz w:val="18"/>
                         <w:szCs w:val="18"/>
                       </w:rPr>
@@ -6082,7 +6357,6 @@
                     </w:r>
                     <w:r>
                       <w:rPr>
-                        <w:color w:val="000000"/>
                         <w:sz w:val="18"/>
                         <w:szCs w:val="18"/>
                       </w:rPr>
@@ -6135,8 +6409,8 @@
           <wp:extent cx="1431290" cy="359410"/>
           <wp:effectExtent l="0" t="0" r="0" b="0"/>
           <wp:wrapSquare wrapText="bothSides"/>
-          <wp:docPr id="35" name="Picture 7" descr="C:\Users\chris\AppData\Local\Temp\Rar$DRa2604.45037\SoftUniFoundation_Logo_OneLine@2x.png">
-            <a:hlinkClick xmlns:a="http://schemas.openxmlformats.org/drawingml/2006/main" r:id="rId36"/>
+          <wp:docPr id="36" name="Picture 7" descr="C:\Users\chris\AppData\Local\Temp\Rar$DRa2604.45037\SoftUniFoundation_Logo_OneLine@2x.png">
+            <a:hlinkClick xmlns:a="http://schemas.openxmlformats.org/drawingml/2006/main" r:id="rId37"/>
           </wp:docPr>
           <wp:cNvGraphicFramePr>
             <a:graphicFrameLocks xmlns:a="http://schemas.openxmlformats.org/drawingml/2006/main" noChangeAspect="1"/>
@@ -6145,15 +6419,15 @@
             <a:graphicData uri="http://schemas.openxmlformats.org/drawingml/2006/picture">
               <pic:pic xmlns:pic="http://schemas.openxmlformats.org/drawingml/2006/picture">
                 <pic:nvPicPr>
-                  <pic:cNvPr id="35" name="Picture 7" descr="C:\Users\chris\AppData\Local\Temp\Rar$DRa2604.45037\SoftUniFoundation_Logo_OneLine@2x.png">
-                    <a:hlinkClick r:id="rId36"/>
+                  <pic:cNvPr id="36" name="Picture 7" descr="C:\Users\chris\AppData\Local\Temp\Rar$DRa2604.45037\SoftUniFoundation_Logo_OneLine@2x.png">
+                    <a:hlinkClick r:id="rId37"/>
                   </pic:cNvPr>
                   <pic:cNvPicPr>
                     <a:picLocks noChangeAspect="1" noChangeArrowheads="1"/>
                   </pic:cNvPicPr>
                 </pic:nvPicPr>
                 <pic:blipFill>
-                  <a:blip r:embed="rId35"/>
+                  <a:blip r:embed="rId36"/>
                   <a:stretch>
                     <a:fillRect/>
                   </a:stretch>
@@ -6381,6 +6655,8 @@
       </w:pPr>
       <w:rPr>
         <w:rFonts w:ascii="Symbol" w:hAnsi="Symbol" w:cs="Symbol" w:hint="default"/>
+        <w:b/>
+        <w:rFonts w:cs="Symbol"/>
       </w:rPr>
     </w:lvl>
     <w:lvl w:ilvl="1">
@@ -6406,6 +6682,7 @@
       </w:pPr>
       <w:rPr>
         <w:rFonts w:ascii="Wingdings" w:hAnsi="Wingdings" w:cs="Wingdings" w:hint="default"/>
+        <w:rFonts w:cs="Wingdings"/>
       </w:rPr>
     </w:lvl>
     <w:lvl w:ilvl="3">
@@ -6418,6 +6695,7 @@
       </w:pPr>
       <w:rPr>
         <w:rFonts w:ascii="Symbol" w:hAnsi="Symbol" w:cs="Symbol" w:hint="default"/>
+        <w:rFonts w:cs="Symbol"/>
       </w:rPr>
     </w:lvl>
     <w:lvl w:ilvl="4">
@@ -6443,6 +6721,7 @@
       </w:pPr>
       <w:rPr>
         <w:rFonts w:ascii="Wingdings" w:hAnsi="Wingdings" w:cs="Wingdings" w:hint="default"/>
+        <w:rFonts w:cs="Wingdings"/>
       </w:rPr>
     </w:lvl>
     <w:lvl w:ilvl="6">
@@ -6455,6 +6734,7 @@
       </w:pPr>
       <w:rPr>
         <w:rFonts w:ascii="Symbol" w:hAnsi="Symbol" w:cs="Symbol" w:hint="default"/>
+        <w:rFonts w:cs="Symbol"/>
       </w:rPr>
     </w:lvl>
     <w:lvl w:ilvl="7">
@@ -6480,6 +6760,7 @@
       </w:pPr>
       <w:rPr>
         <w:rFonts w:ascii="Wingdings" w:hAnsi="Wingdings" w:cs="Wingdings" w:hint="default"/>
+        <w:rFonts w:cs="Wingdings"/>
       </w:rPr>
     </w:lvl>
   </w:abstractNum>
@@ -6494,6 +6775,7 @@
       </w:pPr>
       <w:rPr>
         <w:rFonts w:ascii="Symbol" w:hAnsi="Symbol" w:cs="Symbol" w:hint="default"/>
+        <w:rFonts w:cs="Symbol"/>
       </w:rPr>
     </w:lvl>
     <w:lvl w:ilvl="1">
@@ -6519,6 +6801,7 @@
       </w:pPr>
       <w:rPr>
         <w:rFonts w:ascii="Wingdings" w:hAnsi="Wingdings" w:cs="Wingdings" w:hint="default"/>
+        <w:rFonts w:cs="Wingdings"/>
       </w:rPr>
     </w:lvl>
     <w:lvl w:ilvl="3">
@@ -6531,6 +6814,7 @@
       </w:pPr>
       <w:rPr>
         <w:rFonts w:ascii="Symbol" w:hAnsi="Symbol" w:cs="Symbol" w:hint="default"/>
+        <w:rFonts w:cs="Symbol"/>
       </w:rPr>
     </w:lvl>
     <w:lvl w:ilvl="4">
@@ -6556,6 +6840,7 @@
       </w:pPr>
       <w:rPr>
         <w:rFonts w:ascii="Wingdings" w:hAnsi="Wingdings" w:cs="Wingdings" w:hint="default"/>
+        <w:rFonts w:cs="Wingdings"/>
       </w:rPr>
     </w:lvl>
     <w:lvl w:ilvl="6">
@@ -6568,6 +6853,7 @@
       </w:pPr>
       <w:rPr>
         <w:rFonts w:ascii="Symbol" w:hAnsi="Symbol" w:cs="Symbol" w:hint="default"/>
+        <w:rFonts w:cs="Symbol"/>
       </w:rPr>
     </w:lvl>
     <w:lvl w:ilvl="7">
@@ -6593,6 +6879,7 @@
       </w:pPr>
       <w:rPr>
         <w:rFonts w:ascii="Wingdings" w:hAnsi="Wingdings" w:cs="Wingdings" w:hint="default"/>
+        <w:rFonts w:cs="Wingdings"/>
       </w:rPr>
     </w:lvl>
   </w:abstractNum>
@@ -6607,6 +6894,7 @@
       </w:pPr>
       <w:rPr>
         <w:rFonts w:ascii="Symbol" w:hAnsi="Symbol" w:cs="Symbol" w:hint="default"/>
+        <w:rFonts w:cs="Symbol"/>
       </w:rPr>
     </w:lvl>
     <w:lvl w:ilvl="1">
@@ -6632,6 +6920,7 @@
       </w:pPr>
       <w:rPr>
         <w:rFonts w:ascii="Wingdings" w:hAnsi="Wingdings" w:cs="Wingdings" w:hint="default"/>
+        <w:rFonts w:cs="Wingdings"/>
       </w:rPr>
     </w:lvl>
     <w:lvl w:ilvl="3">
@@ -6644,6 +6933,7 @@
       </w:pPr>
       <w:rPr>
         <w:rFonts w:ascii="Symbol" w:hAnsi="Symbol" w:cs="Symbol" w:hint="default"/>
+        <w:rFonts w:cs="Symbol"/>
       </w:rPr>
     </w:lvl>
     <w:lvl w:ilvl="4">
@@ -6669,6 +6959,7 @@
       </w:pPr>
       <w:rPr>
         <w:rFonts w:ascii="Wingdings" w:hAnsi="Wingdings" w:cs="Wingdings" w:hint="default"/>
+        <w:rFonts w:cs="Wingdings"/>
       </w:rPr>
     </w:lvl>
     <w:lvl w:ilvl="6">
@@ -6681,6 +6972,7 @@
       </w:pPr>
       <w:rPr>
         <w:rFonts w:ascii="Symbol" w:hAnsi="Symbol" w:cs="Symbol" w:hint="default"/>
+        <w:rFonts w:cs="Symbol"/>
       </w:rPr>
     </w:lvl>
     <w:lvl w:ilvl="7">
@@ -6706,6 +6998,7 @@
       </w:pPr>
       <w:rPr>
         <w:rFonts w:ascii="Wingdings" w:hAnsi="Wingdings" w:cs="Wingdings" w:hint="default"/>
+        <w:rFonts w:cs="Wingdings"/>
       </w:rPr>
     </w:lvl>
   </w:abstractNum>
@@ -6720,6 +7013,8 @@
       </w:pPr>
       <w:rPr>
         <w:rFonts w:ascii="Symbol" w:hAnsi="Symbol" w:cs="Symbol" w:hint="default"/>
+        <w:b w:val="false"/>
+        <w:rFonts w:cs="Symbol"/>
       </w:rPr>
     </w:lvl>
     <w:lvl w:ilvl="1">
@@ -6745,6 +7040,7 @@
       </w:pPr>
       <w:rPr>
         <w:rFonts w:ascii="Wingdings" w:hAnsi="Wingdings" w:cs="Wingdings" w:hint="default"/>
+        <w:rFonts w:cs="Wingdings"/>
       </w:rPr>
     </w:lvl>
     <w:lvl w:ilvl="3">
@@ -6757,6 +7053,7 @@
       </w:pPr>
       <w:rPr>
         <w:rFonts w:ascii="Symbol" w:hAnsi="Symbol" w:cs="Symbol" w:hint="default"/>
+        <w:rFonts w:cs="Symbol"/>
       </w:rPr>
     </w:lvl>
     <w:lvl w:ilvl="4">
@@ -6782,6 +7079,7 @@
       </w:pPr>
       <w:rPr>
         <w:rFonts w:ascii="Wingdings" w:hAnsi="Wingdings" w:cs="Wingdings" w:hint="default"/>
+        <w:rFonts w:cs="Wingdings"/>
       </w:rPr>
     </w:lvl>
     <w:lvl w:ilvl="6">
@@ -6794,6 +7092,7 @@
       </w:pPr>
       <w:rPr>
         <w:rFonts w:ascii="Symbol" w:hAnsi="Symbol" w:cs="Symbol" w:hint="default"/>
+        <w:rFonts w:cs="Symbol"/>
       </w:rPr>
     </w:lvl>
     <w:lvl w:ilvl="7">
@@ -6819,6 +7118,7 @@
       </w:pPr>
       <w:rPr>
         <w:rFonts w:ascii="Wingdings" w:hAnsi="Wingdings" w:cs="Wingdings" w:hint="default"/>
+        <w:rFonts w:cs="Wingdings"/>
       </w:rPr>
     </w:lvl>
   </w:abstractNum>
@@ -6833,6 +7133,7 @@
       </w:pPr>
       <w:rPr>
         <w:rFonts w:ascii="Symbol" w:hAnsi="Symbol" w:cs="Symbol" w:hint="default"/>
+        <w:rFonts w:cs="Symbol"/>
       </w:rPr>
     </w:lvl>
     <w:lvl w:ilvl="1">
@@ -6858,6 +7159,7 @@
       </w:pPr>
       <w:rPr>
         <w:rFonts w:ascii="Wingdings" w:hAnsi="Wingdings" w:cs="Wingdings" w:hint="default"/>
+        <w:rFonts w:cs="Wingdings"/>
       </w:rPr>
     </w:lvl>
     <w:lvl w:ilvl="3">
@@ -6870,6 +7172,7 @@
       </w:pPr>
       <w:rPr>
         <w:rFonts w:ascii="Symbol" w:hAnsi="Symbol" w:cs="Symbol" w:hint="default"/>
+        <w:rFonts w:cs="Symbol"/>
       </w:rPr>
     </w:lvl>
     <w:lvl w:ilvl="4">
@@ -6895,6 +7198,7 @@
       </w:pPr>
       <w:rPr>
         <w:rFonts w:ascii="Wingdings" w:hAnsi="Wingdings" w:cs="Wingdings" w:hint="default"/>
+        <w:rFonts w:cs="Wingdings"/>
       </w:rPr>
     </w:lvl>
     <w:lvl w:ilvl="6">
@@ -6907,6 +7211,7 @@
       </w:pPr>
       <w:rPr>
         <w:rFonts w:ascii="Symbol" w:hAnsi="Symbol" w:cs="Symbol" w:hint="default"/>
+        <w:rFonts w:cs="Symbol"/>
       </w:rPr>
     </w:lvl>
     <w:lvl w:ilvl="7">
@@ -6932,6 +7237,7 @@
       </w:pPr>
       <w:rPr>
         <w:rFonts w:ascii="Wingdings" w:hAnsi="Wingdings" w:cs="Wingdings" w:hint="default"/>
+        <w:rFonts w:cs="Wingdings"/>
       </w:rPr>
     </w:lvl>
   </w:abstractNum>
@@ -6946,6 +7252,7 @@
       </w:pPr>
       <w:rPr>
         <w:rFonts w:ascii="Symbol" w:hAnsi="Symbol" w:cs="Symbol" w:hint="default"/>
+        <w:rFonts w:cs="Symbol"/>
       </w:rPr>
     </w:lvl>
     <w:lvl w:ilvl="1">
@@ -6971,6 +7278,7 @@
       </w:pPr>
       <w:rPr>
         <w:rFonts w:ascii="Wingdings" w:hAnsi="Wingdings" w:cs="Wingdings" w:hint="default"/>
+        <w:rFonts w:cs="Wingdings"/>
       </w:rPr>
     </w:lvl>
     <w:lvl w:ilvl="3">
@@ -6983,6 +7291,7 @@
       </w:pPr>
       <w:rPr>
         <w:rFonts w:ascii="Symbol" w:hAnsi="Symbol" w:cs="Symbol" w:hint="default"/>
+        <w:rFonts w:cs="Symbol"/>
       </w:rPr>
     </w:lvl>
     <w:lvl w:ilvl="4">
@@ -7008,6 +7317,7 @@
       </w:pPr>
       <w:rPr>
         <w:rFonts w:ascii="Wingdings" w:hAnsi="Wingdings" w:cs="Wingdings" w:hint="default"/>
+        <w:rFonts w:cs="Wingdings"/>
       </w:rPr>
     </w:lvl>
     <w:lvl w:ilvl="6">
@@ -7020,6 +7330,7 @@
       </w:pPr>
       <w:rPr>
         <w:rFonts w:ascii="Symbol" w:hAnsi="Symbol" w:cs="Symbol" w:hint="default"/>
+        <w:rFonts w:cs="Symbol"/>
       </w:rPr>
     </w:lvl>
     <w:lvl w:ilvl="7">
@@ -7045,6 +7356,7 @@
       </w:pPr>
       <w:rPr>
         <w:rFonts w:ascii="Wingdings" w:hAnsi="Wingdings" w:cs="Wingdings" w:hint="default"/>
+        <w:rFonts w:cs="Wingdings"/>
       </w:rPr>
     </w:lvl>
   </w:abstractNum>
@@ -7059,6 +7371,7 @@
       </w:pPr>
       <w:rPr>
         <w:rFonts w:ascii="Symbol" w:hAnsi="Symbol" w:cs="Symbol" w:hint="default"/>
+        <w:rFonts w:cs="Symbol"/>
       </w:rPr>
     </w:lvl>
     <w:lvl w:ilvl="1">
@@ -7084,6 +7397,7 @@
       </w:pPr>
       <w:rPr>
         <w:rFonts w:ascii="Wingdings" w:hAnsi="Wingdings" w:cs="Wingdings" w:hint="default"/>
+        <w:rFonts w:cs="Wingdings"/>
       </w:rPr>
     </w:lvl>
     <w:lvl w:ilvl="3">
@@ -7096,6 +7410,7 @@
       </w:pPr>
       <w:rPr>
         <w:rFonts w:ascii="Symbol" w:hAnsi="Symbol" w:cs="Symbol" w:hint="default"/>
+        <w:rFonts w:cs="Symbol"/>
       </w:rPr>
     </w:lvl>
     <w:lvl w:ilvl="4">
@@ -7121,6 +7436,7 @@
       </w:pPr>
       <w:rPr>
         <w:rFonts w:ascii="Wingdings" w:hAnsi="Wingdings" w:cs="Wingdings" w:hint="default"/>
+        <w:rFonts w:cs="Wingdings"/>
       </w:rPr>
     </w:lvl>
     <w:lvl w:ilvl="6">
@@ -7133,6 +7449,7 @@
       </w:pPr>
       <w:rPr>
         <w:rFonts w:ascii="Symbol" w:hAnsi="Symbol" w:cs="Symbol" w:hint="default"/>
+        <w:rFonts w:cs="Symbol"/>
       </w:rPr>
     </w:lvl>
     <w:lvl w:ilvl="7">
@@ -7158,6 +7475,7 @@
       </w:pPr>
       <w:rPr>
         <w:rFonts w:ascii="Wingdings" w:hAnsi="Wingdings" w:cs="Wingdings" w:hint="default"/>
+        <w:rFonts w:cs="Wingdings"/>
       </w:rPr>
     </w:lvl>
   </w:abstractNum>
@@ -7172,6 +7490,7 @@
       </w:pPr>
       <w:rPr>
         <w:rFonts w:ascii="Symbol" w:hAnsi="Symbol" w:cs="Symbol" w:hint="default"/>
+        <w:rFonts w:cs="Symbol"/>
       </w:rPr>
     </w:lvl>
     <w:lvl w:ilvl="1">
@@ -7197,6 +7516,7 @@
       </w:pPr>
       <w:rPr>
         <w:rFonts w:ascii="Wingdings" w:hAnsi="Wingdings" w:cs="Wingdings" w:hint="default"/>
+        <w:rFonts w:cs="Wingdings"/>
       </w:rPr>
     </w:lvl>
     <w:lvl w:ilvl="3">
@@ -7209,6 +7529,7 @@
       </w:pPr>
       <w:rPr>
         <w:rFonts w:ascii="Symbol" w:hAnsi="Symbol" w:cs="Symbol" w:hint="default"/>
+        <w:rFonts w:cs="Symbol"/>
       </w:rPr>
     </w:lvl>
     <w:lvl w:ilvl="4">
@@ -7234,6 +7555,7 @@
       </w:pPr>
       <w:rPr>
         <w:rFonts w:ascii="Wingdings" w:hAnsi="Wingdings" w:cs="Wingdings" w:hint="default"/>
+        <w:rFonts w:cs="Wingdings"/>
       </w:rPr>
     </w:lvl>
     <w:lvl w:ilvl="6">
@@ -7246,6 +7568,7 @@
       </w:pPr>
       <w:rPr>
         <w:rFonts w:ascii="Symbol" w:hAnsi="Symbol" w:cs="Symbol" w:hint="default"/>
+        <w:rFonts w:cs="Symbol"/>
       </w:rPr>
     </w:lvl>
     <w:lvl w:ilvl="7">
@@ -7271,6 +7594,7 @@
       </w:pPr>
       <w:rPr>
         <w:rFonts w:ascii="Wingdings" w:hAnsi="Wingdings" w:cs="Wingdings" w:hint="default"/>
+        <w:rFonts w:cs="Wingdings"/>
       </w:rPr>
     </w:lvl>
   </w:abstractNum>
@@ -7313,6 +7637,7 @@
       </w:pPr>
       <w:rPr>
         <w:rFonts w:ascii="Wingdings" w:hAnsi="Wingdings" w:cs="Wingdings" w:hint="default"/>
+        <w:rFonts w:cs="Wingdings"/>
       </w:rPr>
     </w:lvl>
     <w:lvl w:ilvl="3">
@@ -7325,6 +7650,7 @@
       </w:pPr>
       <w:rPr>
         <w:rFonts w:ascii="Symbol" w:hAnsi="Symbol" w:cs="Symbol" w:hint="default"/>
+        <w:rFonts w:cs="Symbol"/>
       </w:rPr>
     </w:lvl>
     <w:lvl w:ilvl="4">
@@ -7350,6 +7676,7 @@
       </w:pPr>
       <w:rPr>
         <w:rFonts w:ascii="Wingdings" w:hAnsi="Wingdings" w:cs="Wingdings" w:hint="default"/>
+        <w:rFonts w:cs="Wingdings"/>
       </w:rPr>
     </w:lvl>
     <w:lvl w:ilvl="6">
@@ -7362,6 +7689,7 @@
       </w:pPr>
       <w:rPr>
         <w:rFonts w:ascii="Symbol" w:hAnsi="Symbol" w:cs="Symbol" w:hint="default"/>
+        <w:rFonts w:cs="Symbol"/>
       </w:rPr>
     </w:lvl>
     <w:lvl w:ilvl="7">
@@ -7387,6 +7715,7 @@
       </w:pPr>
       <w:rPr>
         <w:rFonts w:ascii="Wingdings" w:hAnsi="Wingdings" w:cs="Wingdings" w:hint="default"/>
+        <w:rFonts w:cs="Wingdings"/>
       </w:rPr>
     </w:lvl>
   </w:abstractNum>
@@ -7432,7 +7761,6 @@
     <w:rPrDefault>
       <w:rPr>
         <w:rFonts w:ascii="Calibri" w:hAnsi="Calibri" w:eastAsia="Calibri" w:cs="Arial" w:asciiTheme="minorHAnsi" w:cstheme="minorBidi" w:eastAsiaTheme="minorHAnsi" w:hAnsiTheme="minorHAnsi"/>
-        <w:sz w:val="22"/>
         <w:szCs w:val="22"/>
         <w:lang w:val="en-US" w:eastAsia="en-US" w:bidi="ar-SA"/>
       </w:rPr>

</xml_diff>